<commit_message>
changed example, added link to docx
</commit_message>
<xml_diff>
--- a/howto.docx
+++ b/howto.docx
@@ -49,7 +49,19 @@
         <w:t xml:space="preserve"> </w:t>
       </w:r>
       <w:r>
-        <w:t xml:space="preserve">EU</w:t>
+        <w:t xml:space="preserve">the</w:t>
+      </w:r>
+      <w:r>
+        <w:t xml:space="preserve"> </w:t>
+      </w:r>
+      <w:r>
+        <w:t xml:space="preserve">European</w:t>
+      </w:r>
+      <w:r>
+        <w:t xml:space="preserve"> </w:t>
+      </w:r>
+      <w:r>
+        <w:t xml:space="preserve">Union's</w:t>
       </w:r>
       <w:r>
         <w:t xml:space="preserve"> </w:t>
@@ -95,7 +107,7 @@
         <w:t xml:space="preserve"> </w:t>
       </w:r>
       <w:r>
-        <w:t xml:space="preserve">09:10:28</w:t>
+        <w:t xml:space="preserve">18:03:26</w:t>
       </w:r>
     </w:p>
     <w:sdt>
@@ -197,12 +209,49 @@
         <w:pStyle w:val="BodyText"/>
       </w:pPr>
       <w:r>
+        <w:t xml:space="preserve">The permanent link to a</w:t>
+      </w:r>
+      <w:r>
+        <w:t xml:space="preserve"> </w:t>
+      </w:r>
+      <w:r>
+        <w:rPr>
+          <w:i/>
+        </w:rPr>
+        <w:t xml:space="preserve">docx</w:t>
+      </w:r>
+      <w:r>
+        <w:t xml:space="preserve"> </w:t>
+      </w:r>
+      <w:r>
+        <w:t xml:space="preserve">document is</w:t>
+      </w:r>
+      <w:r>
+        <w:t xml:space="preserve"> </w:t>
+      </w:r>
+      <w:hyperlink r:id="rId25">
+        <w:r>
+          <w:rPr>
+            <w:rStyle w:val="Hyperlink"/>
+          </w:rPr>
+          <w:t xml:space="preserve">https://rawgit.com/rfhb/euctrnotifications/master/howto.docx</w:t>
+        </w:r>
+      </w:hyperlink>
+      <w:r>
+        <w:t xml:space="preserve">.</w:t>
+      </w:r>
+    </w:p>
+    <w:p>
+      <w:pPr>
+        <w:pStyle w:val="BodyText"/>
+      </w:pPr>
+      <w:r>
         <w:t xml:space="preserve">Suggestions, comments and queries concerning this how-to are welcome. Please click</w:t>
       </w:r>
       <w:r>
         <w:t xml:space="preserve"> </w:t>
       </w:r>
-      <w:hyperlink r:id="rId25">
+      <w:hyperlink r:id="rId26">
         <w:r>
           <w:rPr>
             <w:rStyle w:val="Hyperlink"/>
@@ -218,8 +267,8 @@
       <w:pPr>
         <w:pStyle w:val="Heading1"/>
       </w:pPr>
-      <w:bookmarkStart w:id="26" w:name="overview"/>
-      <w:bookmarkEnd w:id="26"/>
+      <w:bookmarkStart w:id="27" w:name="overview"/>
+      <w:bookmarkEnd w:id="27"/>
       <w:r>
         <w:t xml:space="preserve">Overview</w:t>
       </w:r>
@@ -250,7 +299,7 @@
                     </pic:cNvPicPr>
                   </pic:nvPicPr>
                   <pic:blipFill>
-                    <a:blip r:embed="rId27"/>
+                    <a:blip r:embed="rId28"/>
                     <a:stretch>
                       <a:fillRect/>
                     </a:stretch>
@@ -281,8 +330,8 @@
       <w:pPr>
         <w:pStyle w:val="Heading1"/>
       </w:pPr>
-      <w:bookmarkStart w:id="28" w:name="setting-up-notifications---step-by-step"/>
-      <w:bookmarkEnd w:id="28"/>
+      <w:bookmarkStart w:id="29" w:name="setting-up-notifications---step-by-step"/>
+      <w:bookmarkEnd w:id="29"/>
       <w:r>
         <w:t xml:space="preserve">Setting up notifications - step by step</w:t>
       </w:r>
@@ -291,8 +340,8 @@
       <w:pPr>
         <w:pStyle w:val="Heading2"/>
       </w:pPr>
-      <w:bookmarkStart w:id="29" w:name="user-once-defines-relevant-trials"/>
-      <w:bookmarkEnd w:id="29"/>
+      <w:bookmarkStart w:id="30" w:name="user-once-defines-relevant-trials"/>
+      <w:bookmarkEnd w:id="30"/>
       <w:r>
         <w:t xml:space="preserve">1. User once defines relevant trials</w:t>
       </w:r>
@@ -310,7 +359,7 @@
       <w:r>
         <w:t xml:space="preserve"> </w:t>
       </w:r>
-      <w:hyperlink r:id="rId30">
+      <w:hyperlink r:id="rId31">
         <w:r>
           <w:rPr>
             <w:rStyle w:val="Hyperlink"/>
@@ -319,7 +368,21 @@
         </w:r>
       </w:hyperlink>
       <w:r>
-        <w:t xml:space="preserve">. Refine the search until search parameters find relevant trials.</w:t>
+        <w:t xml:space="preserve">. Refine the search until search parameters find relevant trials. For example, this is a search for clinical trials with the paediatric population of orphan-designated investigational medicnal products:</w:t>
+      </w:r>
+      <w:r>
+        <w:t xml:space="preserve"> </w:t>
+      </w:r>
+      <w:hyperlink r:id="rId32">
+        <w:r>
+          <w:rPr>
+            <w:rStyle w:val="Hyperlink"/>
+          </w:rPr>
+          <w:t xml:space="preserve">https://www.clinicaltrialsregister.eu/ctr-search/search?query=&amp;age=under-18&amp;orphanimp=true</w:t>
+        </w:r>
+      </w:hyperlink>
+      <w:r>
+        <w:t xml:space="preserve">.</w:t>
       </w:r>
     </w:p>
     <w:p>
@@ -341,21 +404,7 @@
         </w:numPr>
       </w:pPr>
       <w:r>
-        <w:t xml:space="preserve">The clipboard of the computer now contains the link to a newsfeed for this search. It will be used in the next steps. Example: clinical trials with the paediatric population of orphan-designated investigational medicnal products,</w:t>
-      </w:r>
-      <w:r>
-        <w:t xml:space="preserve"> </w:t>
-      </w:r>
-      <w:hyperlink r:id="rId31">
-        <w:r>
-          <w:rPr>
-            <w:rStyle w:val="Hyperlink"/>
-          </w:rPr>
-          <w:t xml:space="preserve">https://www.clinicaltrialsregister.eu/ctr-search/search?query</w:t>
-        </w:r>
-      </w:hyperlink>
-      <w:r>
-        <w:t xml:space="preserve">=&amp;age=under-18&amp;orphanimp=true.</w:t>
+        <w:t xml:space="preserve">The clipboard of the computer now contains the link to a newsfeed for this search. It will be used in the next steps.</w:t>
       </w:r>
       <w:r>
         <w:t xml:space="preserve"> </w:t>
@@ -376,7 +425,7 @@
                     </pic:cNvPicPr>
                   </pic:nvPicPr>
                   <pic:blipFill>
-                    <a:blip r:embed="rId32"/>
+                    <a:blip r:embed="rId33"/>
                     <a:stretch>
                       <a:fillRect/>
                     </a:stretch>
@@ -407,8 +456,8 @@
       <w:pPr>
         <w:pStyle w:val="Heading2"/>
       </w:pPr>
-      <w:bookmarkStart w:id="33" w:name="user-once-configures-a-notification-system-a-b-or-c"/>
-      <w:bookmarkEnd w:id="33"/>
+      <w:bookmarkStart w:id="34" w:name="user-once-configures-a-notification-system-a-b-or-c"/>
+      <w:bookmarkEnd w:id="34"/>
       <w:r>
         <w:t xml:space="preserve">2. User once configures a notification system (a, b or c)</w:t>
       </w:r>
@@ -433,15 +482,15 @@
         <w:t xml:space="preserve"> </w:t>
       </w:r>
       <w:r>
-        <w:t xml:space="preserve">for how users can select and configure how they want to be notified.</w:t>
+        <w:t xml:space="preserve">for users to select and configure how they want to be notified.</w:t>
       </w:r>
     </w:p>
     <w:p>
       <w:pPr>
         <w:pStyle w:val="Heading3"/>
       </w:pPr>
-      <w:bookmarkStart w:id="34" w:name="a.-email-with-updates"/>
-      <w:bookmarkEnd w:id="34"/>
+      <w:bookmarkStart w:id="35" w:name="a.-email-with-updates"/>
+      <w:bookmarkEnd w:id="35"/>
       <w:r>
         <w:t xml:space="preserve">a. Email with updates</w:t>
       </w:r>
@@ -451,7 +500,7 @@
         <w:pStyle w:val="FirstParagraph"/>
       </w:pPr>
       <w:r>
-        <w:t xml:space="preserve">These notifications are based on services on the internet that offer to generate emails from a newsfeed such as prepared in step 1. There are a number of such services on the internet, some are free and some do not require registration. Such a free service is used here to exemplify the principle but others can be used; this example does not imply any recommendation.</w:t>
+        <w:t xml:space="preserve">These notifications are based on services on the internet that offer to generate emails from a newsfeed such as prepared in step 1. There are a number of such services on the internet, some are free and some do not require registration. An example of a free service is used here to show the principle but other services can be used in a similar way; the example does not imply any recommendation.</w:t>
       </w:r>
     </w:p>
     <w:p>
@@ -462,12 +511,9 @@
         </w:numPr>
       </w:pPr>
       <w:r>
-        <w:t xml:space="preserve">Open the start page of Blogtrottr</w:t>
-      </w:r>
-      <w:r>
-        <w:t xml:space="preserve"> </w:t>
-      </w:r>
-      <w:hyperlink r:id="rId35">
+        <w:t xml:space="preserve">Open the start page of Blogtrottr (</w:t>
+      </w:r>
+      <w:hyperlink r:id="rId36">
         <w:r>
           <w:rPr>
             <w:rStyle w:val="Hyperlink"/>
@@ -476,7 +522,7 @@
         </w:r>
       </w:hyperlink>
       <w:r>
-        <w:t xml:space="preserve">.</w:t>
+        <w:t xml:space="preserve">).</w:t>
       </w:r>
     </w:p>
     <w:p>
@@ -489,7 +535,7 @@
       <w:r>
         <w:t xml:space="preserve">Where it reads "</w:t>
       </w:r>
-      <w:hyperlink r:id="rId36">
+      <w:hyperlink r:id="rId37">
         <w:r>
           <w:rPr>
             <w:rStyle w:val="Hyperlink"/>
@@ -552,7 +598,7 @@
                     </pic:cNvPicPr>
                   </pic:nvPicPr>
                   <pic:blipFill>
-                    <a:blip r:embed="rId37"/>
+                    <a:blip r:embed="rId38"/>
                     <a:stretch>
                       <a:fillRect/>
                     </a:stretch>
@@ -608,7 +654,7 @@
                     </pic:cNvPicPr>
                   </pic:nvPicPr>
                   <pic:blipFill>
-                    <a:blip r:embed="rId38"/>
+                    <a:blip r:embed="rId39"/>
                     <a:stretch>
                       <a:fillRect/>
                     </a:stretch>
@@ -639,8 +685,8 @@
       <w:pPr>
         <w:pStyle w:val="Heading3"/>
       </w:pPr>
-      <w:bookmarkStart w:id="39" w:name="b.-actions-on-smartphone"/>
-      <w:bookmarkEnd w:id="39"/>
+      <w:bookmarkStart w:id="40" w:name="b.-actions-on-smartphone"/>
+      <w:bookmarkEnd w:id="40"/>
       <w:r>
         <w:t xml:space="preserve">b. Actions on smartphone</w:t>
       </w:r>
@@ -650,12 +696,12 @@
         <w:pStyle w:val="FirstParagraph"/>
       </w:pPr>
       <w:r>
-        <w:t xml:space="preserve">For more sophisticated control and personal user experience, other services on the internet can be used, such as</w:t>
-      </w:r>
-      <w:r>
-        <w:t xml:space="preserve"> </w:t>
-      </w:r>
-      <w:hyperlink r:id="rId40">
+        <w:t xml:space="preserve">For more sophisticated control and personal user experience, other services on the internet can be used. An example is</w:t>
+      </w:r>
+      <w:r>
+        <w:t xml:space="preserve"> </w:t>
+      </w:r>
+      <w:hyperlink r:id="rId41">
         <w:r>
           <w:rPr>
             <w:rStyle w:val="Hyperlink"/>
@@ -664,10 +710,7 @@
         </w:r>
       </w:hyperlink>
       <w:r>
-        <w:t xml:space="preserve"> </w:t>
-      </w:r>
-      <w:r>
-        <w:t xml:space="preserve">which allows to trigger a range of complex actions on different devices. However, this service also can send emails in the same way as described above, and this is shown in this step as a minimalistic example. This service is used for the example here; note it requires registration.</w:t>
+        <w:t xml:space="preserve">, which allows to trigger a range of complex actions on different devices. However, this service also can send emails in the same way as described above, and this is shown in this step as a minimalistic example. This service is used for the example here; note it requires registration.</w:t>
       </w:r>
     </w:p>
     <w:p>
@@ -678,24 +721,18 @@
         </w:numPr>
       </w:pPr>
       <w:r>
-        <w:t xml:space="preserve">Open the start page of</w:t>
-      </w:r>
-      <w:r>
-        <w:t xml:space="preserve"> </w:t>
-      </w:r>
-      <w:hyperlink r:id="rId40">
+        <w:t xml:space="preserve">Open the start page of IFTTT (</w:t>
+      </w:r>
+      <w:hyperlink r:id="rId41">
         <w:r>
           <w:rPr>
             <w:rStyle w:val="Hyperlink"/>
           </w:rPr>
-          <w:t xml:space="preserve">IFTTT</w:t>
+          <w:t xml:space="preserve">https://ifttt.com/</w:t>
         </w:r>
       </w:hyperlink>
       <w:r>
-        <w:t xml:space="preserve"> </w:t>
-      </w:r>
-      <w:r>
-        <w:t xml:space="preserve">and sign in or sign up, if not yet registered.</w:t>
+        <w:t xml:space="preserve">) and sign in or sign up, if not yet registered.</w:t>
       </w:r>
     </w:p>
     <w:p>
@@ -717,7 +754,7 @@
         </w:numPr>
       </w:pPr>
       <w:r>
-        <w:t xml:space="preserve">Click on "that". Find and chose action "Email". Click on "Create Action". Click on "Create Recipe". Many other actions are offered by this service such as adding notificatiosn to the iOS Reminders app on a user's smart phone. An overview of this simple example is in the screenshot below.</w:t>
+        <w:t xml:space="preserve">Click on "that". Find and chose action "Email". Click on "Create Action". Click on "Create Recipe". Many other actions are offered by this service such as adding notifications to the iOS Reminders app on a user's smart phone. An overview of this simple example is in the screenshot below.</w:t>
       </w:r>
       <w:r>
         <w:t xml:space="preserve"> </w:t>
@@ -738,7 +775,7 @@
                     </pic:cNvPicPr>
                   </pic:nvPicPr>
                   <pic:blipFill>
-                    <a:blip r:embed="rId41"/>
+                    <a:blip r:embed="rId42"/>
                     <a:stretch>
                       <a:fillRect/>
                     </a:stretch>
@@ -769,8 +806,8 @@
       <w:pPr>
         <w:pStyle w:val="Heading3"/>
       </w:pPr>
-      <w:bookmarkStart w:id="42" w:name="c.-personalised-webpage-use"/>
-      <w:bookmarkEnd w:id="42"/>
+      <w:bookmarkStart w:id="43" w:name="c.-personalised-webpage-use"/>
+      <w:bookmarkEnd w:id="43"/>
       <w:r>
         <w:t xml:space="preserve">c. Personalised webpage use</w:t>
       </w:r>
@@ -791,21 +828,18 @@
         </w:numPr>
       </w:pPr>
       <w:r>
-        <w:t xml:space="preserve">It can be added to a browser-based newsreader such as</w:t>
-      </w:r>
-      <w:r>
-        <w:t xml:space="preserve"> </w:t>
-      </w:r>
-      <w:hyperlink r:id="rId43">
+        <w:t xml:space="preserve">It can be added to a browser-based newsreader such as feedly (</w:t>
+      </w:r>
+      <w:hyperlink r:id="rId44">
         <w:r>
           <w:rPr>
             <w:rStyle w:val="Hyperlink"/>
           </w:rPr>
-          <w:t xml:space="preserve">feedly</w:t>
+          <w:t xml:space="preserve">https://feedly.com/i/latest</w:t>
         </w:r>
       </w:hyperlink>
       <w:r>
-        <w:t xml:space="preserve">, see following screenshot.</w:t>
+        <w:t xml:space="preserve">), see following screenshot.</w:t>
       </w:r>
       <w:r>
         <w:t xml:space="preserve"> </w:t>
@@ -826,7 +860,7 @@
                     </pic:cNvPicPr>
                   </pic:nvPicPr>
                   <pic:blipFill>
-                    <a:blip r:embed="rId44"/>
+                    <a:blip r:embed="rId45"/>
                     <a:stretch>
                       <a:fillRect/>
                     </a:stretch>
@@ -882,7 +916,7 @@
                     </pic:cNvPicPr>
                   </pic:nvPicPr>
                   <pic:blipFill>
-                    <a:blip r:embed="rId45"/>
+                    <a:blip r:embed="rId46"/>
                     <a:stretch>
                       <a:fillRect/>
                     </a:stretch>
@@ -1025,7 +1059,7 @@
     </w:lvl>
   </w:abstractNum>
   <w:abstractNum w:abstractNumId="990">
-    <w:nsid w:val="b9032132"/>
+    <w:nsid w:val="4af442bf"/>
     <w:multiLevelType w:val="multilevel"/>
     <w:lvl w:ilvl="0">
       <w:numFmt w:val="bullet"/>
@@ -1106,7 +1140,7 @@
     </w:lvl>
   </w:abstractNum>
   <w:abstractNum w:abstractNumId="991">
-    <w:nsid w:val="cdc88db3"/>
+    <w:nsid w:val="dade77d4"/>
     <w:multiLevelType w:val="multilevel"/>
     <w:lvl w:ilvl="0">
       <w:numFmt w:val="bullet"/>

</xml_diff>